<commit_message>
changed all the minutes to the proper structure
</commit_message>
<xml_diff>
--- a/Meeting minutes/Tutor_meeting_2-Minutes-Group_4.docx
+++ b/Meeting minutes/Tutor_meeting_2-Minutes-Group_4.docx
@@ -19,7 +19,28 @@
         <w:t>-2-2022</w:t>
       </w:r>
     </w:p>
-    <w:p/>
+    <w:p>
+      <w:pPr>
+        <w:pStyle w:val="Heading2"/>
+      </w:pPr>
+      <w:r>
+        <w:t>Location: R10 building, Fontys</w:t>
+      </w:r>
+    </w:p>
+    <w:p>
+      <w:pPr>
+        <w:pStyle w:val="Heading2"/>
+        <w:rPr>
+          <w:lang w:val="nl-NL"/>
+        </w:rPr>
+      </w:pPr>
+      <w:r>
+        <w:rPr>
+          <w:lang w:val="nl-NL"/>
+        </w:rPr>
+        <w:t>Participants: Rositsa Nikolova, Daniil Blagoev, Jakub Jelinek, Rens van den Elzen</w:t>
+      </w:r>
+    </w:p>
     <w:p>
       <w:pPr>
         <w:pStyle w:val="Heading1"/>
@@ -377,11 +398,7 @@
         </w:numPr>
       </w:pPr>
       <w:r>
-        <w:t xml:space="preserve">Either </w:t>
-      </w:r>
-      <w:proofErr w:type="gramStart"/>
-      <w:r>
-        <w:t>m</w:t>
+        <w:t>Either m</w:t>
       </w:r>
       <w:r>
         <w:t>ore</w:t>
@@ -390,11 +407,7 @@
         <w:t xml:space="preserve"> or less</w:t>
       </w:r>
       <w:r>
-        <w:t xml:space="preserve"> specific</w:t>
-      </w:r>
-      <w:proofErr w:type="gramEnd"/>
-      <w:r>
-        <w:t xml:space="preserve"> on statistics</w:t>
+        <w:t xml:space="preserve"> specific on statistics</w:t>
       </w:r>
     </w:p>
     <w:p>
@@ -1409,6 +1422,7 @@
   <w:style w:type="character" w:default="1" w:styleId="DefaultParagraphFont">
     <w:name w:val="Default Paragraph Font"/>
     <w:uiPriority w:val="1"/>
+    <w:semiHidden/>
     <w:unhideWhenUsed/>
   </w:style>
   <w:style w:type="table" w:default="1" w:styleId="TableNormal">

</xml_diff>